<commit_message>
New java program created
</commit_message>
<xml_diff>
--- a/Phase 1.docx
+++ b/Phase 1.docx
@@ -18408,6 +18408,43 @@
         <w:tab/>
         <w:t xml:space="preserve">(This command you have to execute only one time ie first time). </w:t>
       </w:r>
+    </w:p>
+    <w:p>
+      <w:pPr>
+        <w:ind w:left="2160" w:hanging="2160"/>
+        <w:rPr>
+          <w:b/>
+        </w:rPr>
+      </w:pPr>
+    </w:p>
+    <w:p>
+      <w:pPr>
+        <w:ind w:left="2160" w:hanging="2160"/>
+        <w:rPr>
+          <w:b/>
+        </w:rPr>
+      </w:pPr>
+      <w:r>
+        <w:rPr>
+          <w:b/>
+        </w:rPr>
+        <w:t xml:space="preserve">Git pull </w:t>
+      </w:r>
+      <w:r>
+        <w:rPr>
+          <w:b/>
+        </w:rPr>
+        <w:tab/>
+        <w:t xml:space="preserve">(to get new updates in existing repository). </w:t>
+      </w:r>
+    </w:p>
+    <w:p>
+      <w:pPr>
+        <w:ind w:left="2160" w:hanging="2160"/>
+        <w:rPr>
+          <w:b/>
+        </w:rPr>
+      </w:pPr>
     </w:p>
     <w:p>
       <w:pPr>

</xml_diff>